<commit_message>
My final changes to documentation.
</commit_message>
<xml_diff>
--- a/docs/runbook.docx
+++ b/docs/runbook.docx
@@ -160,7 +160,7 @@
         <w:t xml:space="preserve"> </w:t>
       </w:r>
       <w:r>
-        <w:t xml:space="preserve">the audit process. The Secretary of State can also identify</w:t>
+        <w:t xml:space="preserve">the audit process. The Secretary of State can also identify, at any time,</w:t>
       </w:r>
       <w:r>
         <w:t xml:space="preserve"> </w:t>
@@ -321,7 +321,7 @@
         <w:t xml:space="preserve"> </w:t>
       </w:r>
       <w:r>
-        <w:t xml:space="preserve">see the Department of State home page. .</w:t>
+        <w:t xml:space="preserve">see the Department of State home page.</w:t>
       </w:r>
     </w:p>
     <w:p>
@@ -390,7 +390,7 @@
         <w:t xml:space="preserve"> </w:t>
       </w:r>
       <w:r>
-        <w:t xml:space="preserve">see a home page tailored to that County</w:t>
+        <w:t xml:space="preserve">see a home page tailored to that County.</w:t>
       </w:r>
     </w:p>
     <w:p>
@@ -694,13 +694,13 @@
         <w:pStyle w:val="FirstParagraph"/>
       </w:pPr>
       <w:r>
-        <w:t xml:space="preserve">To prepare for upload the ballot manifest and the CVR file must be</w:t>
-      </w:r>
-      <w:r>
-        <w:t xml:space="preserve"> </w:t>
-      </w:r>
-      <w:r>
-        <w:t xml:space="preserve">first verified and hashed, using any SHA-256 hash utility. The RLA Tool</w:t>
+        <w:t xml:space="preserve">To prepare for upload, the ballot manifest and the CVR file must be</w:t>
+      </w:r>
+      <w:r>
+        <w:t xml:space="preserve"> </w:t>
+      </w:r>
+      <w:r>
+        <w:t xml:space="preserve">first verified and hashed using any SHA-256 hash utility. The RLA Tool</w:t>
       </w:r>
       <w:r>
         <w:t xml:space="preserve"> </w:t>
@@ -899,6 +899,27 @@
       <w:r>
         <w:t xml:space="preserve"> </w:t>
       </w:r>
+      <w:r>
+        <w:rPr>
+          <w:i/>
+        </w:rPr>
+        <w:t xml:space="preserve">(Ed. note: This feature is not included in</w:t>
+      </w:r>
+      <w:r>
+        <w:rPr>
+          <w:i/>
+        </w:rPr>
+        <w:t xml:space="preserve"> </w:t>
+      </w:r>
+      <w:r>
+        <w:rPr>
+          <w:i/>
+        </w:rPr>
+        <w:t xml:space="preserve">the stage-1 deliverable.)</w:t>
+      </w:r>
+      <w:r>
+        <w:t xml:space="preserve"> </w:t>
+      </w:r>
     </w:p>
     <w:p>
       <w:pPr>
@@ -939,7 +960,34 @@
         <w:t xml:space="preserve"> </w:t>
       </w:r>
       <w:r>
-        <w:t xml:space="preserve">contests selected by the Secretary of State to calculate the risk levels.</w:t>
+        <w:t xml:space="preserve">contests selected by the Secretary of State to calculate the risk</w:t>
+      </w:r>
+      <w:r>
+        <w:t xml:space="preserve"> </w:t>
+      </w:r>
+      <w:r>
+        <w:t xml:space="preserve">levels.</w:t>
+      </w:r>
+      <w:r>
+        <w:t xml:space="preserve"> </w:t>
+      </w:r>
+      <w:r>
+        <w:rPr>
+          <w:i/>
+        </w:rPr>
+        <w:t xml:space="preserve">(Ed. note: The notion of "rounds" is still under discussion</w:t>
+      </w:r>
+      <w:r>
+        <w:rPr>
+          <w:i/>
+        </w:rPr>
+        <w:t xml:space="preserve"> </w:t>
+      </w:r>
+      <w:r>
+        <w:rPr>
+          <w:i/>
+        </w:rPr>
+        <w:t xml:space="preserve">and not included in the stage-1 deliverable.)</w:t>
       </w:r>
     </w:p>
     <w:p>
@@ -1114,7 +1162,7 @@
         <w:t xml:space="preserve"> </w:t>
       </w:r>
       <w:r>
-        <w:t xml:space="preserve">computer system usernames and passwords. However, whenever</w:t>
+        <w:t xml:space="preserve">usernames and passwords. However, whenever</w:t>
       </w:r>
       <w:r>
         <w:t xml:space="preserve"> </w:t>
@@ -1233,13 +1281,13 @@
         <w:t xml:space="preserve"> </w:t>
       </w:r>
       <w:r>
-        <w:t xml:space="preserve">In case of an overvote, mark each of the (too many) choices the voter</w:t>
-      </w:r>
-      <w:r>
-        <w:t xml:space="preserve"> </w:t>
-      </w:r>
-      <w:r>
-        <w:t xml:space="preserve">intended; the RLA tool will recognize the overvote. In case the Audit</w:t>
+        <w:t xml:space="preserve">In case of an overvote, mark each of the (too many or too few) choices the voter</w:t>
+      </w:r>
+      <w:r>
+        <w:t xml:space="preserve"> </w:t>
+      </w:r>
+      <w:r>
+        <w:t xml:space="preserve">intended; the RLA tool will recognize overvotes and undervotes. In case the Audit</w:t>
       </w:r>
       <w:r>
         <w:t xml:space="preserve"> </w:t>
@@ -1456,6 +1504,27 @@
       <w:r>
         <w:t xml:space="preserve">click the "Back" button.</w:t>
       </w:r>
+      <w:r>
+        <w:t xml:space="preserve"> </w:t>
+      </w:r>
+      <w:r>
+        <w:rPr>
+          <w:i/>
+        </w:rPr>
+        <w:t xml:space="preserve">(Ed. note: We intend to ensure that pressing</w:t>
+      </w:r>
+      <w:r>
+        <w:rPr>
+          <w:i/>
+        </w:rPr>
+        <w:t xml:space="preserve"> </w:t>
+      </w:r>
+      <w:r>
+        <w:rPr>
+          <w:i/>
+        </w:rPr>
+        <w:t xml:space="preserve">the brower's back button is not harmful in a later delivery.)</w:t>
+      </w:r>
     </w:p>
     <w:p>
       <w:pPr>
@@ -1656,7 +1725,34 @@
         <w:pStyle w:val="BodyText"/>
       </w:pPr>
       <w:r>
-        <w:t xml:space="preserve">The RLA Tool also allows the Secretary of State to designate a contest for hand counting.</w:t>
+        <w:t xml:space="preserve">The RLA Tool also allows the Secretary of State to designate a contest</w:t>
+      </w:r>
+      <w:r>
+        <w:t xml:space="preserve"> </w:t>
+      </w:r>
+      <w:r>
+        <w:t xml:space="preserve">for hand counting at any time.</w:t>
+      </w:r>
+      <w:r>
+        <w:t xml:space="preserve"> </w:t>
+      </w:r>
+      <w:r>
+        <w:rPr>
+          <w:i/>
+        </w:rPr>
+        <w:t xml:space="preserve">(Ed. note: Handling this asynchronous</w:t>
+      </w:r>
+      <w:r>
+        <w:rPr>
+          <w:i/>
+        </w:rPr>
+        <w:t xml:space="preserve"> </w:t>
+      </w:r>
+      <w:r>
+        <w:rPr>
+          <w:i/>
+        </w:rPr>
+        <w:t xml:space="preserve">notification is not supported in the stage-1 deliverable.)</w:t>
       </w:r>
     </w:p>
     <w:p>
@@ -1830,7 +1926,7 @@
     </w:lvl>
   </w:abstractNum>
   <w:abstractNum w:abstractNumId="990">
-    <w:nsid w:val="7f2f3fd8"/>
+    <w:nsid w:val="1c4a4705"/>
     <w:multiLevelType w:val="multilevel"/>
     <w:lvl w:ilvl="0">
       <w:numFmt w:val="bullet"/>

</xml_diff>

<commit_message>
New screenshots of final phase-1 UI and some updates to user docs.
Also includes a number of new screenshots for the next version of
user docs.  See #354.
</commit_message>
<xml_diff>
--- a/docs/runbook.docx
+++ b/docs/runbook.docx
@@ -315,13 +315,19 @@
         <w:pStyle w:val="BodyText"/>
       </w:pPr>
       <w:r>
-        <w:t xml:space="preserve">The RLA Tool will direct each user to the appropriate home page. A user from the Department of State will</w:t>
-      </w:r>
-      <w:r>
-        <w:t xml:space="preserve"> </w:t>
-      </w:r>
-      <w:r>
-        <w:t xml:space="preserve">see the Department of State home page.</w:t>
+        <w:t xml:space="preserve">The RLA Tool will direct each user to the appropriate home page. A</w:t>
+      </w:r>
+      <w:r>
+        <w:t xml:space="preserve"> </w:t>
+      </w:r>
+      <w:r>
+        <w:t xml:space="preserve">user from the Department of State will see the (initially empty)</w:t>
+      </w:r>
+      <w:r>
+        <w:t xml:space="preserve"> </w:t>
+      </w:r>
+      <w:r>
+        <w:t xml:space="preserve">Department of State home page.</w:t>
       </w:r>
     </w:p>
     <w:p>
@@ -331,14 +337,14 @@
       <w:r>
         <w:drawing>
           <wp:inline>
-            <wp:extent cx="5334000" cy="3919844"/>
+            <wp:extent cx="5334000" cy="1746249"/>
             <wp:effectExtent b="0" l="0" r="0" t="0"/>
             <wp:docPr descr="Secretary of State Home Screenshot" title="" id="1" name="Picture"/>
             <a:graphic>
               <a:graphicData uri="http://schemas.openxmlformats.org/drawingml/2006/picture">
                 <pic:pic>
                   <pic:nvPicPr>
-                    <pic:cNvPr descr="./screenshots/SoSHome.png" id="0" name="Picture"/>
+                    <pic:cNvPr descr="./screenshots/StateDashboardEmpty.png" id="0" name="Picture"/>
                     <pic:cNvPicPr>
                       <a:picLocks noChangeArrowheads="1" noChangeAspect="1"/>
                     </pic:cNvPicPr>
@@ -352,7 +358,7 @@
                   <pic:spPr bwMode="auto">
                     <a:xfrm>
                       <a:off x="0" y="0"/>
-                      <a:ext cx="5334000" cy="3919844"/>
+                      <a:ext cx="5334000" cy="1746249"/>
                     </a:xfrm>
                     <a:prstGeom prst="rect">
                       <a:avLst/>
@@ -384,13 +390,7 @@
         <w:pStyle w:val="BodyText"/>
       </w:pPr>
       <w:r>
-        <w:t xml:space="preserve">A County user will</w:t>
-      </w:r>
-      <w:r>
-        <w:t xml:space="preserve"> </w:t>
-      </w:r>
-      <w:r>
-        <w:t xml:space="preserve">see a home page tailored to that County.</w:t>
+        <w:t xml:space="preserve">A County user will see a home page tailored to that County.</w:t>
       </w:r>
     </w:p>
     <w:p>
@@ -400,7 +400,7 @@
       <w:r>
         <w:drawing>
           <wp:inline>
-            <wp:extent cx="5334000" cy="4239025"/>
+            <wp:extent cx="5334000" cy="3479766"/>
             <wp:effectExtent b="0" l="0" r="0" t="0"/>
             <wp:docPr descr="County Home Screenshot" title="" id="1" name="Picture"/>
             <a:graphic>
@@ -421,7 +421,7 @@
                   <pic:spPr bwMode="auto">
                     <a:xfrm>
                       <a:off x="0" y="0"/>
-                      <a:ext cx="5334000" cy="4239025"/>
+                      <a:ext cx="5334000" cy="3479766"/>
                     </a:xfrm>
                     <a:prstGeom prst="rect">
                       <a:avLst/>
@@ -463,13 +463,13 @@
         <w:pStyle w:val="FirstParagraph"/>
       </w:pPr>
       <w:r>
-        <w:t xml:space="preserve">Both the Secretary of State site and each County site has a navigation menu in the upper</w:t>
-      </w:r>
-      <w:r>
-        <w:t xml:space="preserve"> </w:t>
-      </w:r>
-      <w:r>
-        <w:t xml:space="preserve">left corner.</w:t>
+        <w:t xml:space="preserve">Both the Secretary of State site and each County site has a navigation</w:t>
+      </w:r>
+      <w:r>
+        <w:t xml:space="preserve"> </w:t>
+      </w:r>
+      <w:r>
+        <w:t xml:space="preserve">menu in the upper left corner.</w:t>
       </w:r>
     </w:p>
     <w:p>
@@ -534,7 +534,7 @@
       <w:r>
         <w:drawing>
           <wp:inline>
-            <wp:extent cx="5334000" cy="4239025"/>
+            <wp:extent cx="5334000" cy="3479766"/>
             <wp:effectExtent b="0" l="0" r="0" t="0"/>
             <wp:docPr descr="County Navigation Screenshot" title="" id="1" name="Picture"/>
             <a:graphic>
@@ -555,7 +555,7 @@
                   <pic:spPr bwMode="auto">
                     <a:xfrm>
                       <a:off x="0" y="0"/>
-                      <a:ext cx="5334000" cy="4239025"/>
+                      <a:ext cx="5334000" cy="3479766"/>
                     </a:xfrm>
                     <a:prstGeom prst="rect">
                       <a:avLst/>
@@ -607,7 +607,7 @@
       <w:r>
         <w:drawing>
           <wp:inline>
-            <wp:extent cx="5334000" cy="2554439"/>
+            <wp:extent cx="5334000" cy="4007292"/>
             <wp:effectExtent b="0" l="0" r="0" t="0"/>
             <wp:docPr descr="State Risk Limit Entry Screenshot" title="" id="1" name="Picture"/>
             <a:graphic>
@@ -628,7 +628,7 @@
                   <pic:spPr bwMode="auto">
                     <a:xfrm>
                       <a:off x="0" y="0"/>
-                      <a:ext cx="5334000" cy="2554439"/>
+                      <a:ext cx="5334000" cy="4007292"/>
                     </a:xfrm>
                     <a:prstGeom prst="rect">
                       <a:avLst/>
@@ -714,19 +714,25 @@
         <w:pStyle w:val="BodyText"/>
       </w:pPr>
       <w:r>
-        <w:t xml:space="preserve">Once the ballot manifest and CVR files are verified and hashed,</w:t>
-      </w:r>
-      <w:r>
-        <w:t xml:space="preserve"> </w:t>
-      </w:r>
-      <w:r>
-        <w:t xml:space="preserve">they can be uploaded into the RLA Tool. If the upload process is interrupted the</w:t>
-      </w:r>
-      <w:r>
-        <w:t xml:space="preserve"> </w:t>
-      </w:r>
-      <w:r>
-        <w:t xml:space="preserve">process will have to be repeated. It is not possible to resume interrupted uploads.</w:t>
+        <w:t xml:space="preserve">Once the ballot manifest and CVR files are verified and hashed, they</w:t>
+      </w:r>
+      <w:r>
+        <w:t xml:space="preserve"> </w:t>
+      </w:r>
+      <w:r>
+        <w:t xml:space="preserve">can be uploaded into the RLA Tool. If the upload process is</w:t>
+      </w:r>
+      <w:r>
+        <w:t xml:space="preserve"> </w:t>
+      </w:r>
+      <w:r>
+        <w:t xml:space="preserve">interrupted the process will have to be repeated. It is not possible</w:t>
+      </w:r>
+      <w:r>
+        <w:t xml:space="preserve"> </w:t>
+      </w:r>
+      <w:r>
+        <w:t xml:space="preserve">to resume interrupted uploads.</w:t>
       </w:r>
     </w:p>
     <w:p>
@@ -736,14 +742,14 @@
       <w:r>
         <w:drawing>
           <wp:inline>
-            <wp:extent cx="5199888" cy="4474464"/>
+            <wp:extent cx="5334000" cy="3479766"/>
             <wp:effectExtent b="0" l="0" r="0" t="0"/>
             <wp:docPr descr="Audit Upload Screenshot" title="" id="1" name="Picture"/>
             <a:graphic>
               <a:graphicData uri="http://schemas.openxmlformats.org/drawingml/2006/picture">
                 <pic:pic>
                   <pic:nvPicPr>
-                    <pic:cNvPr descr="./screenshots/AuditUpload.png" id="0" name="Picture"/>
+                    <pic:cNvPr descr="./screenshots/CountyBallotManifestUpload.png" id="0" name="Picture"/>
                     <pic:cNvPicPr>
                       <a:picLocks noChangeArrowheads="1" noChangeAspect="1"/>
                     </pic:cNvPicPr>
@@ -757,7 +763,7 @@
                   <pic:spPr bwMode="auto">
                     <a:xfrm>
                       <a:off x="0" y="0"/>
-                      <a:ext cx="5199888" cy="4474464"/>
+                      <a:ext cx="5334000" cy="3479766"/>
                     </a:xfrm>
                     <a:prstGeom prst="rect">
                       <a:avLst/>
@@ -789,31 +795,19 @@
         <w:pStyle w:val="BodyText"/>
       </w:pPr>
       <w:r>
-        <w:t xml:space="preserve">The upload of RLA Tabulation Results Export to the State's Election Night Reporting System required by 25.2.2 (F)(3)</w:t>
-      </w:r>
-      <w:r>
-        <w:t xml:space="preserve"> </w:t>
-      </w:r>
-      <w:r>
-        <w:t xml:space="preserve">must be completed outside of the RLA Tool.</w:t>
-      </w:r>
-    </w:p>
-    <w:p>
-      <w:pPr>
-        <w:pStyle w:val="Heading3"/>
-      </w:pPr>
-      <w:bookmarkStart w:id="37" w:name="h-entering-the-random-seed"/>
-      <w:bookmarkEnd w:id="37"/>
-      <w:r>
-        <w:t xml:space="preserve">25.2.2 (H), Entering the Random Seed</w:t>
-      </w:r>
-    </w:p>
-    <w:p>
-      <w:pPr>
-        <w:pStyle w:val="FirstParagraph"/>
-      </w:pPr>
-      <w:r>
-        <w:t xml:space="preserve">The Secretary of State will enter the random seed.</w:t>
+        <w:t xml:space="preserve">After successfully uploading both the Ballot Manifest and the CVR</w:t>
+      </w:r>
+      <w:r>
+        <w:t xml:space="preserve"> </w:t>
+      </w:r>
+      <w:r>
+        <w:t xml:space="preserve">files, the County Dashboard shows the current audit status, including</w:t>
+      </w:r>
+      <w:r>
+        <w:t xml:space="preserve"> </w:t>
+      </w:r>
+      <w:r>
+        <w:t xml:space="preserve">all contests on all CVRs.</w:t>
       </w:r>
     </w:p>
     <w:p>
@@ -823,20 +817,20 @@
       <w:r>
         <w:drawing>
           <wp:inline>
-            <wp:extent cx="5334000" cy="2552372"/>
+            <wp:extent cx="5334000" cy="3479766"/>
             <wp:effectExtent b="0" l="0" r="0" t="0"/>
-            <wp:docPr descr="State Random Seed Entry Screenshot" title="" id="1" name="Picture"/>
+            <wp:docPr descr="All County Files Successfully Uploaded" title="" id="1" name="Picture"/>
             <a:graphic>
               <a:graphicData uri="http://schemas.openxmlformats.org/drawingml/2006/picture">
                 <pic:pic>
                   <pic:nvPicPr>
-                    <pic:cNvPr descr="./screenshots/RandomSeedEntry.png" id="0" name="Picture"/>
+                    <pic:cNvPr descr="./screenshots/CountyInfoAfterUploadsSuccessful.png" id="0" name="Picture"/>
                     <pic:cNvPicPr>
                       <a:picLocks noChangeArrowheads="1" noChangeAspect="1"/>
                     </pic:cNvPicPr>
                   </pic:nvPicPr>
                   <pic:blipFill>
-                    <a:blip r:embed="rId38"/>
+                    <a:blip r:embed="rId37"/>
                     <a:stretch>
                       <a:fillRect/>
                     </a:stretch>
@@ -844,7 +838,7 @@
                   <pic:spPr bwMode="auto">
                     <a:xfrm>
                       <a:off x="0" y="0"/>
-                      <a:ext cx="5334000" cy="2552372"/>
+                      <a:ext cx="5334000" cy="3479766"/>
                     </a:xfrm>
                     <a:prstGeom prst="rect">
                       <a:avLst/>
@@ -868,7 +862,7 @@
         <w:pStyle w:val="ImageCaption"/>
       </w:pPr>
       <w:r>
-        <w:t xml:space="preserve">State Random Seed Entry Screenshot</w:t>
+        <w:t xml:space="preserve">All County Files Successfully Uploaded</w:t>
       </w:r>
     </w:p>
     <w:p>
@@ -876,59 +870,29 @@
         <w:pStyle w:val="BodyText"/>
       </w:pPr>
       <w:r>
-        <w:t xml:space="preserve">The RLA Tool uses the random seed in the required pseudo-random number generator. The</w:t>
-      </w:r>
-      <w:r>
-        <w:t xml:space="preserve"> </w:t>
-      </w:r>
-      <w:r>
-        <w:t xml:space="preserve">RLA Tool also exports the random seed in a standard format,</w:t>
-      </w:r>
-      <w:r>
-        <w:t xml:space="preserve"> </w:t>
-      </w:r>
-      <w:r>
-        <w:t xml:space="preserve">which the Secretary of State can post to the Audit Center hosted on the</w:t>
-      </w:r>
-      <w:r>
-        <w:t xml:space="preserve"> </w:t>
-      </w:r>
-      <w:r>
-        <w:t xml:space="preserve">Secretary of State website.</w:t>
-      </w:r>
-      <w:r>
-        <w:t xml:space="preserve"> </w:t>
-      </w:r>
-      <w:r>
-        <w:rPr>
-          <w:i/>
-        </w:rPr>
-        <w:t xml:space="preserve">(Ed. note: This feature is not included in</w:t>
-      </w:r>
-      <w:r>
-        <w:rPr>
-          <w:i/>
-        </w:rPr>
-        <w:t xml:space="preserve"> </w:t>
-      </w:r>
-      <w:r>
-        <w:rPr>
-          <w:i/>
-        </w:rPr>
-        <w:t xml:space="preserve">the stage-1 deliverable.)</w:t>
-      </w:r>
-      <w:r>
-        <w:t xml:space="preserve"> </w:t>
+        <w:t xml:space="preserve">The upload of RLA Tabulation Results Export to the State's Election</w:t>
+      </w:r>
+      <w:r>
+        <w:t xml:space="preserve"> </w:t>
+      </w:r>
+      <w:r>
+        <w:t xml:space="preserve">Night Reporting System required by 25.2.2 (F)(3) must be completed</w:t>
+      </w:r>
+      <w:r>
+        <w:t xml:space="preserve"> </w:t>
+      </w:r>
+      <w:r>
+        <w:t xml:space="preserve">outside of the RLA Tool.</w:t>
       </w:r>
     </w:p>
     <w:p>
       <w:pPr>
         <w:pStyle w:val="Heading3"/>
       </w:pPr>
-      <w:bookmarkStart w:id="39" w:name="i-selecting-contests"/>
-      <w:bookmarkEnd w:id="39"/>
-      <w:r>
-        <w:t xml:space="preserve">25.2.2 (I) Selecting Contests</w:t>
+      <w:bookmarkStart w:id="38" w:name="h-entering-the-random-seed"/>
+      <w:bookmarkEnd w:id="38"/>
+      <w:r>
+        <w:t xml:space="preserve">25.2.2 (H), Entering the Random Seed</w:t>
       </w:r>
     </w:p>
     <w:p>
@@ -936,58 +900,7 @@
         <w:pStyle w:val="FirstParagraph"/>
       </w:pPr>
       <w:r>
-        <w:t xml:space="preserve">The Secretary of State will select the contests that will</w:t>
-      </w:r>
-      <w:r>
-        <w:t xml:space="preserve"> </w:t>
-      </w:r>
-      <w:r>
-        <w:t xml:space="preserve">drive the sample size and stop/go decisions for each round.</w:t>
-      </w:r>
-      <w:r>
-        <w:t xml:space="preserve"> </w:t>
-      </w:r>
-      <w:r>
-        <w:t xml:space="preserve">Note that while Rule 25 calls these "contests to be audited",</w:t>
-      </w:r>
-      <w:r>
-        <w:t xml:space="preserve"> </w:t>
-      </w:r>
-      <w:r>
-        <w:t xml:space="preserve">the RLA Tool effectively audits all contests, while using the</w:t>
-      </w:r>
-      <w:r>
-        <w:t xml:space="preserve"> </w:t>
-      </w:r>
-      <w:r>
-        <w:t xml:space="preserve">contests selected by the Secretary of State to calculate the risk</w:t>
-      </w:r>
-      <w:r>
-        <w:t xml:space="preserve"> </w:t>
-      </w:r>
-      <w:r>
-        <w:t xml:space="preserve">levels.</w:t>
-      </w:r>
-      <w:r>
-        <w:t xml:space="preserve"> </w:t>
-      </w:r>
-      <w:r>
-        <w:rPr>
-          <w:i/>
-        </w:rPr>
-        <w:t xml:space="preserve">(Ed. note: The notion of "rounds" is still under discussion</w:t>
-      </w:r>
-      <w:r>
-        <w:rPr>
-          <w:i/>
-        </w:rPr>
-        <w:t xml:space="preserve"> </w:t>
-      </w:r>
-      <w:r>
-        <w:rPr>
-          <w:i/>
-        </w:rPr>
-        <w:t xml:space="preserve">and not included in the stage-1 deliverable.)</w:t>
+        <w:t xml:space="preserve">The Secretary of State will enter the random seed.</w:t>
       </w:r>
     </w:p>
     <w:p>
@@ -997,20 +910,20 @@
       <w:r>
         <w:drawing>
           <wp:inline>
-            <wp:extent cx="5334000" cy="5285640"/>
+            <wp:extent cx="5334000" cy="3786137"/>
             <wp:effectExtent b="0" l="0" r="0" t="0"/>
-            <wp:docPr descr="State Contest Selection Screenshot" title="" id="1" name="Picture"/>
+            <wp:docPr descr="State Random Seed Entry Screenshot" title="" id="1" name="Picture"/>
             <a:graphic>
               <a:graphicData uri="http://schemas.openxmlformats.org/drawingml/2006/picture">
                 <pic:pic>
                   <pic:nvPicPr>
-                    <pic:cNvPr descr="./screenshots/ContestSelection.png" id="0" name="Picture"/>
+                    <pic:cNvPr descr="./screenshots/RandomSeedEntry.png" id="0" name="Picture"/>
                     <pic:cNvPicPr>
                       <a:picLocks noChangeArrowheads="1" noChangeAspect="1"/>
                     </pic:cNvPicPr>
                   </pic:nvPicPr>
                   <pic:blipFill>
-                    <a:blip r:embed="rId40"/>
+                    <a:blip r:embed="rId39"/>
                     <a:stretch>
                       <a:fillRect/>
                     </a:stretch>
@@ -1018,7 +931,7 @@
                   <pic:spPr bwMode="auto">
                     <a:xfrm>
                       <a:off x="0" y="0"/>
-                      <a:ext cx="5334000" cy="5285640"/>
+                      <a:ext cx="5334000" cy="3786137"/>
                     </a:xfrm>
                     <a:prstGeom prst="rect">
                       <a:avLst/>
@@ -1042,17 +955,67 @@
         <w:pStyle w:val="ImageCaption"/>
       </w:pPr>
       <w:r>
-        <w:t xml:space="preserve">State Contest Selection Screenshot</w:t>
+        <w:t xml:space="preserve">State Random Seed Entry Screenshot</w:t>
+      </w:r>
+    </w:p>
+    <w:p>
+      <w:pPr>
+        <w:pStyle w:val="BodyText"/>
+      </w:pPr>
+      <w:r>
+        <w:t xml:space="preserve">The RLA Tool uses the random seed in the required pseudo-random number</w:t>
+      </w:r>
+      <w:r>
+        <w:t xml:space="preserve"> </w:t>
+      </w:r>
+      <w:r>
+        <w:t xml:space="preserve">generator. The RLA Tool also exports the random seed in a standard</w:t>
+      </w:r>
+      <w:r>
+        <w:t xml:space="preserve"> </w:t>
+      </w:r>
+      <w:r>
+        <w:t xml:space="preserve">format, which the Secretary of State can post to the Audit Center</w:t>
+      </w:r>
+      <w:r>
+        <w:t xml:space="preserve"> </w:t>
+      </w:r>
+      <w:r>
+        <w:t xml:space="preserve">hosted on the Secretary of State website.</w:t>
+      </w:r>
+      <w:r>
+        <w:t xml:space="preserve"> </w:t>
+      </w:r>
+      <w:r>
+        <w:rPr>
+          <w:i/>
+        </w:rPr>
+        <w:t xml:space="preserve">(Ed. note: This feature is</w:t>
+      </w:r>
+      <w:r>
+        <w:rPr>
+          <w:i/>
+        </w:rPr>
+        <w:t xml:space="preserve"> </w:t>
+      </w:r>
+      <w:r>
+        <w:rPr>
+          <w:i/>
+        </w:rPr>
+        <w:t xml:space="preserve">not included in the stage-1 deliverable.)</w:t>
+      </w:r>
+      <w:r>
+        <w:t xml:space="preserve"> </w:t>
       </w:r>
     </w:p>
     <w:p>
       <w:pPr>
         <w:pStyle w:val="Heading3"/>
       </w:pPr>
-      <w:bookmarkStart w:id="41" w:name="j-number-of-ballot-cards-to-audit"/>
-      <w:bookmarkEnd w:id="41"/>
-      <w:r>
-        <w:t xml:space="preserve">25.2.2 (J) Number of Ballot Cards to Audit</w:t>
+      <w:bookmarkStart w:id="40" w:name="i-selecting-contests"/>
+      <w:bookmarkEnd w:id="40"/>
+      <w:r>
+        <w:t xml:space="preserve">25.2.2 (I) Selecting Contests</w:t>
       </w:r>
     </w:p>
     <w:p>
@@ -1060,139 +1023,64 @@
         <w:pStyle w:val="FirstParagraph"/>
       </w:pPr>
       <w:r>
-        <w:t xml:space="preserve">The number of ballot cards to audit changes during the course of the audit depending</w:t>
-      </w:r>
-      <w:r>
-        <w:t xml:space="preserve"> </w:t>
-      </w:r>
-      <w:r>
-        <w:t xml:space="preserve">on the risk level, which in turn depends on the number of overstatements (i.e., ballots whose correction by the Audit Board</w:t>
-      </w:r>
-      <w:r>
-        <w:t xml:space="preserve"> </w:t>
-      </w:r>
-      <w:r>
-        <w:t xml:space="preserve">decreases a margin of victory in one of the selected contests) so far.</w:t>
-      </w:r>
-    </w:p>
-    <w:p>
-      <w:pPr>
-        <w:pStyle w:val="Heading3"/>
-      </w:pPr>
-      <w:bookmarkStart w:id="42" w:name="k-random-selection-of-ballot-cards-for-audit"/>
-      <w:bookmarkEnd w:id="42"/>
-      <w:r>
-        <w:t xml:space="preserve">25.2.2 (K) Random Selection of Ballot Cards for Audit</w:t>
-      </w:r>
-    </w:p>
-    <w:p>
-      <w:pPr>
-        <w:pStyle w:val="FirstParagraph"/>
-      </w:pPr>
-      <w:r>
-        <w:t xml:space="preserve">Based on the pseudo-random number generator</w:t>
-      </w:r>
-      <w:r>
-        <w:t xml:space="preserve"> </w:t>
-      </w:r>
-      <w:r>
-        <w:t xml:space="preserve">and random seed from 25.2.2 (H)</w:t>
-      </w:r>
-      <w:r>
-        <w:t xml:space="preserve"> </w:t>
-      </w:r>
-      <w:r>
-        <w:t xml:space="preserve">and the current risk levels,</w:t>
-      </w:r>
-      <w:r>
-        <w:t xml:space="preserve"> </w:t>
-      </w:r>
-      <w:r>
-        <w:t xml:space="preserve">the RLA Tool determines the selection of ballot cards for audit.</w:t>
-      </w:r>
-    </w:p>
-    <w:p>
-      <w:pPr>
-        <w:pStyle w:val="Heading3"/>
-      </w:pPr>
-      <w:bookmarkStart w:id="43" w:name="a-ballot-retrieval-chain-of-custody-and-examination"/>
-      <w:bookmarkEnd w:id="43"/>
-      <w:r>
-        <w:t xml:space="preserve">25.2.3 (A) Ballot Retrieval, Chain of Custody and Examination</w:t>
-      </w:r>
-    </w:p>
-    <w:p>
-      <w:pPr>
-        <w:pStyle w:val="FirstParagraph"/>
-      </w:pPr>
-      <w:r>
-        <w:t xml:space="preserve">Ballot retrieval from storage container and verification of</w:t>
-      </w:r>
-      <w:r>
-        <w:t xml:space="preserve"> </w:t>
-      </w:r>
-      <w:r>
-        <w:t xml:space="preserve">seals relative to the chain-of-custody logs must be done</w:t>
-      </w:r>
-      <w:r>
-        <w:t xml:space="preserve"> </w:t>
-      </w:r>
-      <w:r>
-        <w:t xml:space="preserve">outside the RLA Tool.</w:t>
-      </w:r>
-    </w:p>
-    <w:p>
-      <w:pPr>
-        <w:pStyle w:val="Heading4"/>
-      </w:pPr>
-      <w:bookmarkStart w:id="44" w:name="a1-comparison-audits"/>
-      <w:bookmarkEnd w:id="44"/>
-      <w:r>
-        <w:t xml:space="preserve">25.2.3 (A)(1) Comparison Audits</w:t>
-      </w:r>
-    </w:p>
-    <w:p>
-      <w:pPr>
-        <w:pStyle w:val="FirstParagraph"/>
-      </w:pPr>
-      <w:r>
-        <w:t xml:space="preserve">The Audit Board does not log directly into the RLA Tool with</w:t>
-      </w:r>
-      <w:r>
-        <w:t xml:space="preserve"> </w:t>
-      </w:r>
-      <w:r>
-        <w:t xml:space="preserve">usernames and passwords. However, whenever</w:t>
-      </w:r>
-      <w:r>
-        <w:t xml:space="preserve"> </w:t>
-      </w:r>
-      <w:r>
-        <w:t xml:space="preserve">the Audit Board begins to interact with the RLA Tool, either</w:t>
-      </w:r>
-      <w:r>
-        <w:t xml:space="preserve"> </w:t>
-      </w:r>
-      <w:r>
-        <w:t xml:space="preserve">at the beginning of an audit round or after taking a break,</w:t>
-      </w:r>
-      <w:r>
-        <w:t xml:space="preserve"> </w:t>
-      </w:r>
-      <w:r>
-        <w:t xml:space="preserve">there is an informal sign-in process. After the authenticated County Audit</w:t>
-      </w:r>
-      <w:r>
-        <w:t xml:space="preserve"> </w:t>
-      </w:r>
-      <w:r>
-        <w:t xml:space="preserve">Administrator formally logs in, there is a screen where the identity and</w:t>
-      </w:r>
-      <w:r>
-        <w:t xml:space="preserve"> </w:t>
-      </w:r>
-      <w:r>
-        <w:t xml:space="preserve">party affiliation of Audit Board Members can be entered or changed.</w:t>
+        <w:t xml:space="preserve">The Secretary of State will select the contests that will drive the</w:t>
+      </w:r>
+      <w:r>
+        <w:t xml:space="preserve"> </w:t>
+      </w:r>
+      <w:r>
+        <w:t xml:space="preserve">sample size and stop/go decisions for each round. Note that while</w:t>
+      </w:r>
+      <w:r>
+        <w:t xml:space="preserve"> </w:t>
+      </w:r>
+      <w:r>
+        <w:t xml:space="preserve">Rule 25 calls these "contests to be audited", the RLA Tool effectively</w:t>
+      </w:r>
+      <w:r>
+        <w:t xml:space="preserve"> </w:t>
+      </w:r>
+      <w:r>
+        <w:t xml:space="preserve">audits all contests, while using the contests selected by the</w:t>
+      </w:r>
+      <w:r>
+        <w:t xml:space="preserve"> </w:t>
+      </w:r>
+      <w:r>
+        <w:t xml:space="preserve">Secretary of State to calculate the risk levels.</w:t>
+      </w:r>
+      <w:r>
+        <w:t xml:space="preserve"> </w:t>
+      </w:r>
+      <w:r>
+        <w:rPr>
+          <w:i/>
+        </w:rPr>
+        <w:t xml:space="preserve">(Ed. note: The</w:t>
+      </w:r>
+      <w:r>
+        <w:rPr>
+          <w:i/>
+        </w:rPr>
+        <w:t xml:space="preserve"> </w:t>
+      </w:r>
+      <w:r>
+        <w:rPr>
+          <w:i/>
+        </w:rPr>
+        <w:t xml:space="preserve">notion of "rounds" is still under discussion and not included in the</w:t>
+      </w:r>
+      <w:r>
+        <w:rPr>
+          <w:i/>
+        </w:rPr>
+        <w:t xml:space="preserve"> </w:t>
+      </w:r>
+      <w:r>
+        <w:rPr>
+          <w:i/>
+        </w:rPr>
+        <w:t xml:space="preserve">stage-1 deliverable.)</w:t>
       </w:r>
     </w:p>
     <w:p>
@@ -1202,20 +1090,20 @@
       <w:r>
         <w:drawing>
           <wp:inline>
-            <wp:extent cx="5334000" cy="2773265"/>
+            <wp:extent cx="5334000" cy="3786137"/>
             <wp:effectExtent b="0" l="0" r="0" t="0"/>
-            <wp:docPr descr="Audit Board Signin Screenshot" title="" id="1" name="Picture"/>
+            <wp:docPr descr="State Contest Selection Screenshot" title="" id="1" name="Picture"/>
             <a:graphic>
               <a:graphicData uri="http://schemas.openxmlformats.org/drawingml/2006/picture">
                 <pic:pic>
                   <pic:nvPicPr>
-                    <pic:cNvPr descr="./screenshots/ABsignin.png" id="0" name="Picture"/>
+                    <pic:cNvPr descr="./screenshots/ContestSelection.png" id="0" name="Picture"/>
                     <pic:cNvPicPr>
                       <a:picLocks noChangeArrowheads="1" noChangeAspect="1"/>
                     </pic:cNvPicPr>
                   </pic:nvPicPr>
                   <pic:blipFill>
-                    <a:blip r:embed="rId45"/>
+                    <a:blip r:embed="rId41"/>
                     <a:stretch>
                       <a:fillRect/>
                     </a:stretch>
@@ -1223,7 +1111,7 @@
                   <pic:spPr bwMode="auto">
                     <a:xfrm>
                       <a:off x="0" y="0"/>
-                      <a:ext cx="5334000" cy="2773265"/>
+                      <a:ext cx="5334000" cy="3786137"/>
                     </a:xfrm>
                     <a:prstGeom prst="rect">
                       <a:avLst/>
@@ -1247,82 +1135,174 @@
         <w:pStyle w:val="ImageCaption"/>
       </w:pPr>
       <w:r>
-        <w:t xml:space="preserve">Audit Board Signin Screenshot</w:t>
-      </w:r>
-    </w:p>
-    <w:p>
-      <w:pPr>
-        <w:pStyle w:val="BodyText"/>
-      </w:pPr>
-      <w:r>
-        <w:t xml:space="preserve">The RLA Tool allows Audit Boards to report the markings on each individual ballot.</w:t>
-      </w:r>
-    </w:p>
-    <w:p>
-      <w:pPr>
-        <w:pStyle w:val="BodyText"/>
-      </w:pPr>
-      <w:r>
-        <w:t xml:space="preserve">Before recording voter intent, please double-check that the paper ballot</w:t>
-      </w:r>
-      <w:r>
-        <w:t xml:space="preserve"> </w:t>
-      </w:r>
-      <w:r>
-        <w:t xml:space="preserve">ID and Ballot Style match the ID and ballot style listed on the screen.</w:t>
-      </w:r>
-      <w:r>
-        <w:t xml:space="preserve"> </w:t>
-      </w:r>
-      <w:r>
-        <w:t xml:space="preserve">Then record on the screen all final voter intent marked on the paper ballot.</w:t>
-      </w:r>
-      <w:r>
-        <w:t xml:space="preserve"> </w:t>
-      </w:r>
-      <w:r>
-        <w:t xml:space="preserve">In case of an overvote, mark each of the (too many or too few) choices the voter</w:t>
-      </w:r>
-      <w:r>
-        <w:t xml:space="preserve"> </w:t>
-      </w:r>
-      <w:r>
-        <w:t xml:space="preserve">intended; the RLA tool will recognize overvotes and undervotes. In case the Audit</w:t>
-      </w:r>
-      <w:r>
-        <w:t xml:space="preserve"> </w:t>
-      </w:r>
-      <w:r>
-        <w:t xml:space="preserve">Board cannot reach consensus, mark the "No Consensus" box on the screen.</w:t>
-      </w:r>
-      <w:r>
-        <w:t xml:space="preserve"> </w:t>
-      </w:r>
-      <w:r>
-        <w:t xml:space="preserve">Audit Board members can make notes in the comment field.</w:t>
-      </w:r>
-      <w:r>
-        <w:t xml:space="preserve"> </w:t>
-      </w:r>
-    </w:p>
-    <w:p>
-      <w:pPr>
-        <w:pStyle w:val="BodyText"/>
-      </w:pPr>
-      <w:r>
-        <w:t xml:space="preserve">Click "Review"</w:t>
-      </w:r>
+        <w:t xml:space="preserve">State Contest Selection Screenshot</w:t>
+      </w:r>
+    </w:p>
+    <w:p>
+      <w:pPr>
+        <w:pStyle w:val="Heading3"/>
+      </w:pPr>
+      <w:bookmarkStart w:id="42" w:name="j-number-of-ballot-cards-to-audit"/>
+      <w:bookmarkEnd w:id="42"/>
+      <w:r>
+        <w:t xml:space="preserve">25.2.2 (J) Number of Ballot Cards to Audit</w:t>
+      </w:r>
+    </w:p>
+    <w:p>
+      <w:pPr>
+        <w:pStyle w:val="FirstParagraph"/>
+      </w:pPr>
+      <w:r>
+        <w:t xml:space="preserve">The number of ballot cards to audit changes during the course of the</w:t>
+      </w:r>
+      <w:r>
+        <w:t xml:space="preserve"> </w:t>
+      </w:r>
+      <w:r>
+        <w:t xml:space="preserve">audit depending on the risk level, which in turn depends on the number</w:t>
+      </w:r>
+      <w:r>
+        <w:t xml:space="preserve"> </w:t>
+      </w:r>
+      <w:r>
+        <w:t xml:space="preserve">of overstatements (i.e., ballots whose correction by the Audit Board</w:t>
+      </w:r>
+      <w:r>
+        <w:t xml:space="preserve"> </w:t>
+      </w:r>
+      <w:r>
+        <w:t xml:space="preserve">decreases a margin of victory in one of the selected contests) so far.</w:t>
+      </w:r>
+    </w:p>
+    <w:p>
+      <w:pPr>
+        <w:pStyle w:val="Heading3"/>
+      </w:pPr>
+      <w:bookmarkStart w:id="43" w:name="k-random-selection-of-ballot-cards-for-audit"/>
+      <w:bookmarkEnd w:id="43"/>
+      <w:r>
+        <w:t xml:space="preserve">25.2.2 (K) Random Selection of Ballot Cards for Audit</w:t>
+      </w:r>
+    </w:p>
+    <w:p>
+      <w:pPr>
+        <w:pStyle w:val="FirstParagraph"/>
+      </w:pPr>
+      <w:r>
+        <w:t xml:space="preserve">Based on the pseudo-random number generator and random seed from</w:t>
+      </w:r>
+      <w:r>
+        <w:t xml:space="preserve"> </w:t>
+      </w:r>
+      <w:r>
+        <w:t xml:space="preserve">25.2.2 (H) and the current risk levels, the RLA Tool determines the</w:t>
+      </w:r>
+      <w:r>
+        <w:t xml:space="preserve"> </w:t>
+      </w:r>
+      <w:r>
+        <w:t xml:space="preserve">selection of ballot cards for audit.</w:t>
+      </w:r>
+    </w:p>
+    <w:p>
+      <w:pPr>
+        <w:pStyle w:val="Heading3"/>
+      </w:pPr>
+      <w:bookmarkStart w:id="44" w:name="a-ballot-retrieval-chain-of-custody-and-examination"/>
+      <w:bookmarkEnd w:id="44"/>
+      <w:r>
+        <w:t xml:space="preserve">25.2.3 (A) Ballot Retrieval, Chain of Custody and Examination</w:t>
+      </w:r>
+    </w:p>
+    <w:p>
+      <w:pPr>
+        <w:pStyle w:val="FirstParagraph"/>
+      </w:pPr>
+      <w:r>
+        <w:t xml:space="preserve">Ballot retrieval from storage container and verification of seals</w:t>
+      </w:r>
+      <w:r>
+        <w:t xml:space="preserve"> </w:t>
+      </w:r>
+      <w:r>
+        <w:t xml:space="preserve">relative to the chain-of-custody logs must be done outside the RLA</w:t>
+      </w:r>
+      <w:r>
+        <w:t xml:space="preserve"> </w:t>
+      </w:r>
+      <w:r>
+        <w:t xml:space="preserve">Tool.</w:t>
+      </w:r>
+    </w:p>
+    <w:p>
+      <w:pPr>
+        <w:pStyle w:val="Heading4"/>
+      </w:pPr>
+      <w:bookmarkStart w:id="45" w:name="a1-comparison-audits"/>
+      <w:bookmarkEnd w:id="45"/>
+      <w:r>
+        <w:t xml:space="preserve">25.2.3 (A)(1) Comparison Audits</w:t>
+      </w:r>
+    </w:p>
+    <w:p>
+      <w:pPr>
+        <w:pStyle w:val="FirstParagraph"/>
+      </w:pPr>
+      <w:r>
+        <w:t xml:space="preserve">The Audit Board does not log directly into the RLA Tool with usernames</w:t>
+      </w:r>
+      <w:r>
+        <w:t xml:space="preserve"> </w:t>
+      </w:r>
+      <w:r>
+        <w:t xml:space="preserve">and passwords. However, whenever the Audit Board begins to interact</w:t>
+      </w:r>
+      <w:r>
+        <w:t xml:space="preserve"> </w:t>
+      </w:r>
+      <w:r>
+        <w:t xml:space="preserve">with the RLA Tool, either at the beginning of an audit round or after</w:t>
+      </w:r>
+      <w:r>
+        <w:t xml:space="preserve"> </w:t>
+      </w:r>
+      <w:r>
+        <w:t xml:space="preserve">taking a break, there is an informal sign-in process. After the</w:t>
+      </w:r>
+      <w:r>
+        <w:t xml:space="preserve"> </w:t>
+      </w:r>
+      <w:r>
+        <w:t xml:space="preserve">authenticated County Audit Administrator formally logs in, there is a</w:t>
+      </w:r>
+      <w:r>
+        <w:t xml:space="preserve"> </w:t>
+      </w:r>
+      <w:r>
+        <w:t xml:space="preserve">screen where the identity and party affiliation of Audit Board Members</w:t>
+      </w:r>
+      <w:r>
+        <w:t xml:space="preserve"> </w:t>
+      </w:r>
+      <w:r>
+        <w:t xml:space="preserve">can be entered or changed.</w:t>
+      </w:r>
+    </w:p>
+    <w:p>
+      <w:pPr>
+        <w:pStyle w:val="FigureWithCaption"/>
+      </w:pPr>
       <w:r>
         <w:drawing>
           <wp:inline>
-            <wp:extent cx="5334000" cy="4658291"/>
+            <wp:extent cx="5334000" cy="3479766"/>
             <wp:effectExtent b="0" l="0" r="0" t="0"/>
-            <wp:docPr descr="Report Marks Screenshot" title="" id="1" name="Picture"/>
+            <wp:docPr descr="Audit Board Signin Screenshot" title="" id="1" name="Picture"/>
             <a:graphic>
               <a:graphicData uri="http://schemas.openxmlformats.org/drawingml/2006/picture">
                 <pic:pic>
                   <pic:nvPicPr>
-                    <pic:cNvPr descr="./screenshots/ReportMarks.png" id="0" name="Picture"/>
+                    <pic:cNvPr descr="./screenshots/AuditBoardSignin.png" id="0" name="Picture"/>
                     <pic:cNvPicPr>
                       <a:picLocks noChangeArrowheads="1" noChangeAspect="1"/>
                     </pic:cNvPicPr>
@@ -1336,7 +1316,7 @@
                   <pic:spPr bwMode="auto">
                     <a:xfrm>
                       <a:off x="0" y="0"/>
-                      <a:ext cx="5334000" cy="4658291"/>
+                      <a:ext cx="5334000" cy="3479766"/>
                     </a:xfrm>
                     <a:prstGeom prst="rect">
                       <a:avLst/>
@@ -1357,33 +1337,97 @@
     </w:p>
     <w:p>
       <w:pPr>
+        <w:pStyle w:val="ImageCaption"/>
+      </w:pPr>
+      <w:r>
+        <w:t xml:space="preserve">Audit Board Signin Screenshot</w:t>
+      </w:r>
+    </w:p>
+    <w:p>
+      <w:pPr>
         <w:pStyle w:val="BodyText"/>
       </w:pPr>
       <w:r>
-        <w:t xml:space="preserve">After entering the interpretation of the markings from any one ballot, the</w:t>
-      </w:r>
-      <w:r>
-        <w:t xml:space="preserve"> </w:t>
-      </w:r>
-      <w:r>
-        <w:t xml:space="preserve">Audit Board can review what was entered.</w:t>
-      </w:r>
-    </w:p>
-    <w:p>
-      <w:pPr>
-        <w:pStyle w:val="FigureWithCaption"/>
-      </w:pPr>
+        <w:t xml:space="preserve">The RLA Tool allows Audit Boards to report the markings on each</w:t>
+      </w:r>
+      <w:r>
+        <w:t xml:space="preserve"> </w:t>
+      </w:r>
+      <w:r>
+        <w:t xml:space="preserve">individual ballot.</w:t>
+      </w:r>
+    </w:p>
+    <w:p>
+      <w:pPr>
+        <w:pStyle w:val="BodyText"/>
+      </w:pPr>
+      <w:r>
+        <w:t xml:space="preserve">Before recording voter intent, please double-check that the paper</w:t>
+      </w:r>
+      <w:r>
+        <w:t xml:space="preserve"> </w:t>
+      </w:r>
+      <w:r>
+        <w:t xml:space="preserve">ballot ID and Ballot Style match the ID and ballot style listed on the</w:t>
+      </w:r>
+      <w:r>
+        <w:t xml:space="preserve"> </w:t>
+      </w:r>
+      <w:r>
+        <w:t xml:space="preserve">screen. Then record on the screen all final voter intent marked on</w:t>
+      </w:r>
+      <w:r>
+        <w:t xml:space="preserve"> </w:t>
+      </w:r>
+      <w:r>
+        <w:t xml:space="preserve">the paper ballot. In case of an overvote, mark each of the (too many</w:t>
+      </w:r>
+      <w:r>
+        <w:t xml:space="preserve"> </w:t>
+      </w:r>
+      <w:r>
+        <w:t xml:space="preserve">or too few) choices the voter intended; the RLA tool will recognize</w:t>
+      </w:r>
+      <w:r>
+        <w:t xml:space="preserve"> </w:t>
+      </w:r>
+      <w:r>
+        <w:t xml:space="preserve">overvotes and undervotes. In case the Audit Board cannot reach</w:t>
+      </w:r>
+      <w:r>
+        <w:t xml:space="preserve"> </w:t>
+      </w:r>
+      <w:r>
+        <w:t xml:space="preserve">consensus, mark the "No Consensus" box on the screen. Audit Board</w:t>
+      </w:r>
+      <w:r>
+        <w:t xml:space="preserve"> </w:t>
+      </w:r>
+      <w:r>
+        <w:t xml:space="preserve">members can make notes in the comment field.</w:t>
+      </w:r>
+      <w:r>
+        <w:t xml:space="preserve"> </w:t>
+      </w:r>
+    </w:p>
+    <w:p>
+      <w:pPr>
+        <w:pStyle w:val="BodyText"/>
+      </w:pPr>
+      <w:r>
+        <w:t xml:space="preserve">Click "Review"</w:t>
+      </w:r>
       <w:r>
         <w:drawing>
           <wp:inline>
-            <wp:extent cx="5334000" cy="3818989"/>
+            <wp:extent cx="5334000" cy="3479766"/>
             <wp:effectExtent b="0" l="0" r="0" t="0"/>
-            <wp:docPr descr="Review Marks Screenshot" title="" id="1" name="Picture"/>
+            <wp:docPr descr="Report Marks Screenshot" title="" id="1" name="Picture"/>
             <a:graphic>
               <a:graphicData uri="http://schemas.openxmlformats.org/drawingml/2006/picture">
                 <pic:pic>
                   <pic:nvPicPr>
-                    <pic:cNvPr descr="./screenshots/ReviewMarks.png" id="0" name="Picture"/>
+                    <pic:cNvPr descr="./screenshots/ReportMarks.png" id="0" name="Picture"/>
                     <pic:cNvPicPr>
                       <a:picLocks noChangeArrowheads="1" noChangeAspect="1"/>
                     </pic:cNvPicPr>
@@ -1397,7 +1441,7 @@
                   <pic:spPr bwMode="auto">
                     <a:xfrm>
                       <a:off x="0" y="0"/>
-                      <a:ext cx="5334000" cy="3818989"/>
+                      <a:ext cx="5334000" cy="3479766"/>
                     </a:xfrm>
                     <a:prstGeom prst="rect">
                       <a:avLst/>
@@ -1418,154 +1462,16 @@
     </w:p>
     <w:p>
       <w:pPr>
-        <w:pStyle w:val="ImageCaption"/>
-      </w:pPr>
-      <w:r>
-        <w:t xml:space="preserve">Review Marks Screenshot</w:t>
-      </w:r>
-    </w:p>
-    <w:p>
-      <w:pPr>
         <w:pStyle w:val="BodyText"/>
       </w:pPr>
       <w:r>
-        <w:t xml:space="preserve">Check that the information on the review screen reflects the</w:t>
-      </w:r>
-      <w:r>
-        <w:t xml:space="preserve"> </w:t>
-      </w:r>
-      <w:r>
-        <w:t xml:space="preserve">Audit Board's interpretation of the ballot. Note that in case of</w:t>
-      </w:r>
-      <w:r>
-        <w:t xml:space="preserve"> </w:t>
-      </w:r>
-      <w:r>
-        <w:t xml:space="preserve">an overvote, the review screen will say, simply, "overvote".</w:t>
-      </w:r>
-    </w:p>
-    <w:p>
-      <w:pPr>
-        <w:pStyle w:val="BodyText"/>
-      </w:pPr>
-      <w:r>
-        <w:t xml:space="preserve">If the review screen matches the Audit Board's interpretation,</w:t>
-      </w:r>
-      <w:r>
-        <w:t xml:space="preserve"> </w:t>
-      </w:r>
-      <w:r>
-        <w:t xml:space="preserve">click "Submit and Next Ballot". This submission is final. There</w:t>
-      </w:r>
-      <w:r>
-        <w:t xml:space="preserve"> </w:t>
-      </w:r>
-      <w:r>
-        <w:t xml:space="preserve">is no way to revise a ballot interpretation once it has been submitted</w:t>
-      </w:r>
-      <w:r>
-        <w:t xml:space="preserve"> </w:t>
-      </w:r>
-      <w:r>
-        <w:t xml:space="preserve">from the Review Screen.</w:t>
-      </w:r>
-    </w:p>
-    <w:p>
-      <w:pPr>
-        <w:pStyle w:val="BodyText"/>
-      </w:pPr>
-      <w:r>
-        <w:t xml:space="preserve">Note: do</w:t>
-      </w:r>
-      <w:r>
-        <w:t xml:space="preserve"> </w:t>
-      </w:r>
-      <w:r>
-        <w:rPr>
-          <w:i/>
-        </w:rPr>
-        <w:t xml:space="preserve">not</w:t>
-      </w:r>
-      <w:r>
-        <w:t xml:space="preserve"> </w:t>
-      </w:r>
-      <w:r>
-        <w:t xml:space="preserve">use your browser's "back" arrow during the audit process.</w:t>
-      </w:r>
-      <w:r>
-        <w:t xml:space="preserve"> </w:t>
-      </w:r>
-      <w:r>
-        <w:t xml:space="preserve">If the review screen does not match the Audit Board's interpretation,</w:t>
-      </w:r>
-      <w:r>
-        <w:t xml:space="preserve"> </w:t>
-      </w:r>
-      <w:r>
-        <w:t xml:space="preserve">click the "Back" button.</w:t>
-      </w:r>
-      <w:r>
-        <w:t xml:space="preserve"> </w:t>
-      </w:r>
-      <w:r>
-        <w:rPr>
-          <w:i/>
-        </w:rPr>
-        <w:t xml:space="preserve">(Ed. note: We intend to ensure that pressing</w:t>
-      </w:r>
-      <w:r>
-        <w:rPr>
-          <w:i/>
-        </w:rPr>
-        <w:t xml:space="preserve"> </w:t>
-      </w:r>
-      <w:r>
-        <w:rPr>
-          <w:i/>
-        </w:rPr>
-        <w:t xml:space="preserve">the brower's back button is not harmful in a later delivery.)</w:t>
-      </w:r>
-    </w:p>
-    <w:p>
-      <w:pPr>
-        <w:pStyle w:val="Heading3"/>
-      </w:pPr>
-      <w:bookmarkStart w:id="48" w:name="a2-ballot-polling-audits"/>
-      <w:bookmarkEnd w:id="48"/>
-      <w:r>
-        <w:t xml:space="preserve">25.2.3 (A)(2) Ballot Polling Audits</w:t>
-      </w:r>
-    </w:p>
-    <w:p>
-      <w:pPr>
-        <w:pStyle w:val="FirstParagraph"/>
-      </w:pPr>
-      <w:r>
-        <w:t xml:space="preserve">The conduct and reporting of the Audit Board for a Ballot Polling Audit</w:t>
-      </w:r>
-      <w:r>
-        <w:t xml:space="preserve"> </w:t>
-      </w:r>
-      <w:r>
-        <w:t xml:space="preserve">must be completed outside the RLA Tool.</w:t>
-      </w:r>
-    </w:p>
-    <w:p>
-      <w:pPr>
-        <w:pStyle w:val="Heading3"/>
-      </w:pPr>
-      <w:bookmarkStart w:id="49" w:name="b-non-unanimous-audit-board"/>
-      <w:bookmarkEnd w:id="49"/>
-      <w:r>
-        <w:t xml:space="preserve">25.2.3 (B) Non-Unanimous Audit Board</w:t>
-      </w:r>
-    </w:p>
-    <w:p>
-      <w:pPr>
-        <w:pStyle w:val="FirstParagraph"/>
-      </w:pPr>
-      <w:r>
-        <w:t xml:space="preserve">An Audit Board can use the RLA Tool to report lack of consensus on any particular contest on any particular ballot.</w:t>
+        <w:t xml:space="preserve">After entering the interpretation of the markings from any one ballot,</w:t>
+      </w:r>
+      <w:r>
+        <w:t xml:space="preserve"> </w:t>
+      </w:r>
+      <w:r>
+        <w:t xml:space="preserve">the Audit Board can review what was entered.</w:t>
       </w:r>
     </w:p>
     <w:p>
@@ -1575,20 +1481,20 @@
       <w:r>
         <w:drawing>
           <wp:inline>
-            <wp:extent cx="5334000" cy="4658291"/>
+            <wp:extent cx="5334000" cy="3479766"/>
             <wp:effectExtent b="0" l="0" r="0" t="0"/>
-            <wp:docPr descr="No Consensus Screenshot" title="" id="1" name="Picture"/>
+            <wp:docPr descr="Review Marks Screenshot" title="" id="1" name="Picture"/>
             <a:graphic>
               <a:graphicData uri="http://schemas.openxmlformats.org/drawingml/2006/picture">
                 <pic:pic>
                   <pic:nvPicPr>
-                    <pic:cNvPr descr="./screenshots/NoConsensus.png" id="0" name="Picture"/>
+                    <pic:cNvPr descr="./screenshots/ReviewMarks.png" id="0" name="Picture"/>
                     <pic:cNvPicPr>
                       <a:picLocks noChangeArrowheads="1" noChangeAspect="1"/>
                     </pic:cNvPicPr>
                   </pic:nvPicPr>
                   <pic:blipFill>
-                    <a:blip r:embed="rId50"/>
+                    <a:blip r:embed="rId48"/>
                     <a:stretch>
                       <a:fillRect/>
                     </a:stretch>
@@ -1596,7 +1502,7 @@
                   <pic:spPr bwMode="auto">
                     <a:xfrm>
                       <a:off x="0" y="0"/>
-                      <a:ext cx="5334000" cy="4658291"/>
+                      <a:ext cx="5334000" cy="3479766"/>
                     </a:xfrm>
                     <a:prstGeom prst="rect">
                       <a:avLst/>
@@ -1620,6 +1526,223 @@
         <w:pStyle w:val="ImageCaption"/>
       </w:pPr>
       <w:r>
+        <w:t xml:space="preserve">Review Marks Screenshot</w:t>
+      </w:r>
+    </w:p>
+    <w:p>
+      <w:pPr>
+        <w:pStyle w:val="BodyText"/>
+      </w:pPr>
+      <w:r>
+        <w:t xml:space="preserve">Check that the information on the review screen reflects the Audit</w:t>
+      </w:r>
+      <w:r>
+        <w:t xml:space="preserve"> </w:t>
+      </w:r>
+      <w:r>
+        <w:t xml:space="preserve">Board's interpretation of the ballot. Note that in case of an</w:t>
+      </w:r>
+      <w:r>
+        <w:t xml:space="preserve"> </w:t>
+      </w:r>
+      <w:r>
+        <w:t xml:space="preserve">overvote, the review screen will say, simply, "overvote".</w:t>
+      </w:r>
+    </w:p>
+    <w:p>
+      <w:pPr>
+        <w:pStyle w:val="BodyText"/>
+      </w:pPr>
+      <w:r>
+        <w:t xml:space="preserve">If the review screen matches the Audit Board's interpretation, click</w:t>
+      </w:r>
+      <w:r>
+        <w:t xml:space="preserve"> </w:t>
+      </w:r>
+      <w:r>
+        <w:t xml:space="preserve">"Submit and Next Ballot". This submission is final. There is no way to</w:t>
+      </w:r>
+      <w:r>
+        <w:t xml:space="preserve"> </w:t>
+      </w:r>
+      <w:r>
+        <w:t xml:space="preserve">revise a ballot interpretation once it has been submitted from the</w:t>
+      </w:r>
+      <w:r>
+        <w:t xml:space="preserve"> </w:t>
+      </w:r>
+      <w:r>
+        <w:t xml:space="preserve">Review Screen.</w:t>
+      </w:r>
+    </w:p>
+    <w:p>
+      <w:pPr>
+        <w:pStyle w:val="BodyText"/>
+      </w:pPr>
+      <w:r>
+        <w:t xml:space="preserve">Note: do</w:t>
+      </w:r>
+      <w:r>
+        <w:t xml:space="preserve"> </w:t>
+      </w:r>
+      <w:r>
+        <w:rPr>
+          <w:i/>
+        </w:rPr>
+        <w:t xml:space="preserve">not</w:t>
+      </w:r>
+      <w:r>
+        <w:t xml:space="preserve"> </w:t>
+      </w:r>
+      <w:r>
+        <w:t xml:space="preserve">use your browser's "back" arrow during the audit</w:t>
+      </w:r>
+      <w:r>
+        <w:t xml:space="preserve"> </w:t>
+      </w:r>
+      <w:r>
+        <w:t xml:space="preserve">process. If the review screen does not match the Audit Board's</w:t>
+      </w:r>
+      <w:r>
+        <w:t xml:space="preserve"> </w:t>
+      </w:r>
+      <w:r>
+        <w:t xml:space="preserve">interpretation, click the "Back" button.</w:t>
+      </w:r>
+      <w:r>
+        <w:t xml:space="preserve"> </w:t>
+      </w:r>
+      <w:r>
+        <w:rPr>
+          <w:i/>
+        </w:rPr>
+        <w:t xml:space="preserve">(Ed. note: We intend to</w:t>
+      </w:r>
+      <w:r>
+        <w:rPr>
+          <w:i/>
+        </w:rPr>
+        <w:t xml:space="preserve"> </w:t>
+      </w:r>
+      <w:r>
+        <w:rPr>
+          <w:i/>
+        </w:rPr>
+        <w:t xml:space="preserve">ensure that pressing the brower's back button is not harmful in a</w:t>
+      </w:r>
+      <w:r>
+        <w:rPr>
+          <w:i/>
+        </w:rPr>
+        <w:t xml:space="preserve"> </w:t>
+      </w:r>
+      <w:r>
+        <w:rPr>
+          <w:i/>
+        </w:rPr>
+        <w:t xml:space="preserve">later delivery.)</w:t>
+      </w:r>
+    </w:p>
+    <w:p>
+      <w:pPr>
+        <w:pStyle w:val="Heading3"/>
+      </w:pPr>
+      <w:bookmarkStart w:id="49" w:name="a2-ballot-polling-audits"/>
+      <w:bookmarkEnd w:id="49"/>
+      <w:r>
+        <w:t xml:space="preserve">25.2.3 (A)(2) Ballot Polling Audits</w:t>
+      </w:r>
+    </w:p>
+    <w:p>
+      <w:pPr>
+        <w:pStyle w:val="FirstParagraph"/>
+      </w:pPr>
+      <w:r>
+        <w:t xml:space="preserve">The conduct and reporting of the Audit Board for a Ballot Polling</w:t>
+      </w:r>
+      <w:r>
+        <w:t xml:space="preserve"> </w:t>
+      </w:r>
+      <w:r>
+        <w:t xml:space="preserve">Audit must be completed outside the RLA Tool.</w:t>
+      </w:r>
+    </w:p>
+    <w:p>
+      <w:pPr>
+        <w:pStyle w:val="Heading3"/>
+      </w:pPr>
+      <w:bookmarkStart w:id="50" w:name="b-non-unanimous-audit-board"/>
+      <w:bookmarkEnd w:id="50"/>
+      <w:r>
+        <w:t xml:space="preserve">25.2.3 (B) Non-Unanimous Audit Board</w:t>
+      </w:r>
+    </w:p>
+    <w:p>
+      <w:pPr>
+        <w:pStyle w:val="FirstParagraph"/>
+      </w:pPr>
+      <w:r>
+        <w:t xml:space="preserve">An Audit Board can use the RLA Tool to report lack of consensus on any</w:t>
+      </w:r>
+      <w:r>
+        <w:t xml:space="preserve"> </w:t>
+      </w:r>
+      <w:r>
+        <w:t xml:space="preserve">particular contest on any particular ballot.</w:t>
+      </w:r>
+    </w:p>
+    <w:p>
+      <w:pPr>
+        <w:pStyle w:val="FigureWithCaption"/>
+      </w:pPr>
+      <w:r>
+        <w:drawing>
+          <wp:inline>
+            <wp:extent cx="5334000" cy="3479766"/>
+            <wp:effectExtent b="0" l="0" r="0" t="0"/>
+            <wp:docPr descr="No Consensus Screenshot" title="" id="1" name="Picture"/>
+            <a:graphic>
+              <a:graphicData uri="http://schemas.openxmlformats.org/drawingml/2006/picture">
+                <pic:pic>
+                  <pic:nvPicPr>
+                    <pic:cNvPr descr="./screenshots/NoConsensus.png" id="0" name="Picture"/>
+                    <pic:cNvPicPr>
+                      <a:picLocks noChangeArrowheads="1" noChangeAspect="1"/>
+                    </pic:cNvPicPr>
+                  </pic:nvPicPr>
+                  <pic:blipFill>
+                    <a:blip r:embed="rId51"/>
+                    <a:stretch>
+                      <a:fillRect/>
+                    </a:stretch>
+                  </pic:blipFill>
+                  <pic:spPr bwMode="auto">
+                    <a:xfrm>
+                      <a:off x="0" y="0"/>
+                      <a:ext cx="5334000" cy="3479766"/>
+                    </a:xfrm>
+                    <a:prstGeom prst="rect">
+                      <a:avLst/>
+                    </a:prstGeom>
+                    <a:noFill/>
+                    <a:ln w="9525">
+                      <a:noFill/>
+                      <a:headEnd/>
+                      <a:tailEnd/>
+                    </a:ln>
+                  </pic:spPr>
+                </pic:pic>
+              </a:graphicData>
+            </a:graphic>
+          </wp:inline>
+        </w:drawing>
+      </w:r>
+    </w:p>
+    <w:p>
+      <w:pPr>
+        <w:pStyle w:val="ImageCaption"/>
+      </w:pPr>
+      <w:r>
         <w:t xml:space="preserve">No Consensus Screenshot</w:t>
       </w:r>
     </w:p>
@@ -1627,8 +1750,8 @@
       <w:pPr>
         <w:pStyle w:val="Heading3"/>
       </w:pPr>
-      <w:bookmarkStart w:id="51" w:name="c-comparisons-termination-additional-ballots"/>
-      <w:bookmarkEnd w:id="51"/>
+      <w:bookmarkStart w:id="52" w:name="c-comparisons-termination-additional-ballots"/>
+      <w:bookmarkEnd w:id="52"/>
       <w:r>
         <w:t xml:space="preserve">25.2.3 (C) Comparisons, Termination, Additional Ballots</w:t>
       </w:r>
@@ -1638,31 +1761,64 @@
         <w:pStyle w:val="FirstParagraph"/>
       </w:pPr>
       <w:r>
-        <w:t xml:space="preserve">The RLA Tool performs the comparison of the Audit Board's interpretations with the corresponding</w:t>
-      </w:r>
-      <w:r>
-        <w:t xml:space="preserve"> </w:t>
-      </w:r>
-      <w:r>
-        <w:t xml:space="preserve">cast vote record from the voting computer system. The results of this comparison</w:t>
-      </w:r>
-      <w:r>
-        <w:t xml:space="preserve"> </w:t>
-      </w:r>
-      <w:r>
-        <w:t xml:space="preserve">are exported for the Secretary of State to post on the Audit (outside the RLA Tool).</w:t>
-      </w:r>
-      <w:r>
-        <w:t xml:space="preserve"> </w:t>
-      </w:r>
-      <w:r>
-        <w:t xml:space="preserve">The RLA Tool will allow the Secretary of State to see if the required Risk Limit has</w:t>
-      </w:r>
-      <w:r>
-        <w:t xml:space="preserve"> </w:t>
-      </w:r>
-      <w:r>
-        <w:t xml:space="preserve">been met for the selected contests.</w:t>
+        <w:t xml:space="preserve">The RLA Tool performs the comparison of the Audit Board's</w:t>
+      </w:r>
+      <w:r>
+        <w:t xml:space="preserve"> </w:t>
+      </w:r>
+      <w:r>
+        <w:t xml:space="preserve">interpretations with the corresponding cast vote record from the</w:t>
+      </w:r>
+      <w:r>
+        <w:t xml:space="preserve"> </w:t>
+      </w:r>
+      <w:r>
+        <w:t xml:space="preserve">voting computer system. The results of this comparison are exported</w:t>
+      </w:r>
+      <w:r>
+        <w:t xml:space="preserve"> </w:t>
+      </w:r>
+      <w:r>
+        <w:t xml:space="preserve">for the Secretary of State to post on the Audit (outside the RLA</w:t>
+      </w:r>
+      <w:r>
+        <w:t xml:space="preserve"> </w:t>
+      </w:r>
+      <w:r>
+        <w:t xml:space="preserve">Tool). The RLA Tool will allow the Secretary of State to see if the</w:t>
+      </w:r>
+      <w:r>
+        <w:t xml:space="preserve"> </w:t>
+      </w:r>
+      <w:r>
+        <w:t xml:space="preserve">required Risk Limit has been met for the selected</w:t>
+      </w:r>
+      <w:r>
+        <w:t xml:space="preserve"> </w:t>
+      </w:r>
+      <w:r>
+        <w:t xml:space="preserve">contests.</w:t>
+      </w:r>
+      <w:r>
+        <w:t xml:space="preserve"> </w:t>
+      </w:r>
+      <w:r>
+        <w:rPr>
+          <w:i/>
+        </w:rPr>
+        <w:t xml:space="preserve">(Ed. note: This UI does not yet update in the phase-1</w:t>
+      </w:r>
+      <w:r>
+        <w:rPr>
+          <w:i/>
+        </w:rPr>
+        <w:t xml:space="preserve"> </w:t>
+      </w:r>
+      <w:r>
+        <w:rPr>
+          <w:i/>
+        </w:rPr>
+        <w:t xml:space="preserve">deliverable.)</w:t>
       </w:r>
     </w:p>
     <w:p>
@@ -1685,7 +1841,7 @@
                     </pic:cNvPicPr>
                   </pic:nvPicPr>
                   <pic:blipFill>
-                    <a:blip r:embed="rId52"/>
+                    <a:blip r:embed="rId53"/>
                     <a:stretch>
                       <a:fillRect/>
                     </a:stretch>
@@ -1762,7 +1918,7 @@
       <w:r>
         <w:drawing>
           <wp:inline>
-            <wp:extent cx="5334000" cy="5285640"/>
+            <wp:extent cx="5334000" cy="3786137"/>
             <wp:effectExtent b="0" l="0" r="0" t="0"/>
             <wp:docPr descr="Full Hand Count Screen" title="" id="1" name="Picture"/>
             <a:graphic>
@@ -1775,7 +1931,7 @@
                     </pic:cNvPicPr>
                   </pic:nvPicPr>
                   <pic:blipFill>
-                    <a:blip r:embed="rId53"/>
+                    <a:blip r:embed="rId54"/>
                     <a:stretch>
                       <a:fillRect/>
                     </a:stretch>
@@ -1783,7 +1939,7 @@
                   <pic:spPr bwMode="auto">
                     <a:xfrm>
                       <a:off x="0" y="0"/>
-                      <a:ext cx="5334000" cy="5285640"/>
+                      <a:ext cx="5334000" cy="3786137"/>
                     </a:xfrm>
                     <a:prstGeom prst="rect">
                       <a:avLst/>
@@ -1815,7 +1971,13 @@
         <w:pStyle w:val="BodyText"/>
       </w:pPr>
       <w:r>
-        <w:t xml:space="preserve">The RLA Tool automatically randomly selects additional ballots for audit as necessary.</w:t>
+        <w:t xml:space="preserve">The RLA Tool automatically randomly selects additional ballots for</w:t>
+      </w:r>
+      <w:r>
+        <w:t xml:space="preserve"> </w:t>
+      </w:r>
+      <w:r>
+        <w:t xml:space="preserve">audit as necessary.</w:t>
       </w:r>
     </w:p>
     <w:sectPr/>
@@ -1926,7 +2088,7 @@
     </w:lvl>
   </w:abstractNum>
   <w:abstractNum w:abstractNumId="990">
-    <w:nsid w:val="1c4a4705"/>
+    <w:nsid w:val="5d1b4dff"/>
     <w:multiLevelType w:val="multilevel"/>
     <w:lvl w:ilvl="0">
       <w:numFmt w:val="bullet"/>

</xml_diff>

<commit_message>
Further documentation revisions for the phase-2 release.
</commit_message>
<xml_diff>
--- a/docs/runbook.docx
+++ b/docs/runbook.docx
@@ -43,25 +43,19 @@
         <w:t xml:space="preserve"> </w:t>
       </w:r>
       <w:r>
-        <w:t xml:space="preserve">implementing a Risk Limiting Audit (RLA) using the RLA Tool.</w:t>
-      </w:r>
-      <w:r>
-        <w:t xml:space="preserve"> </w:t>
-      </w:r>
-      <w:r>
-        <w:t xml:space="preserve">The Run Book will assist these election administrators</w:t>
-      </w:r>
-      <w:r>
-        <w:t xml:space="preserve"> </w:t>
-      </w:r>
-      <w:r>
-        <w:t xml:space="preserve">in using to tool to carry out the actions required</w:t>
-      </w:r>
-      <w:r>
-        <w:t xml:space="preserve"> </w:t>
-      </w:r>
-      <w:r>
-        <w:t xml:space="preserve">for a RLA.</w:t>
+        <w:t xml:space="preserve">implementing a Risk Limiting Audit (RLA) using the RLA Tool. The Run</w:t>
+      </w:r>
+      <w:r>
+        <w:t xml:space="preserve"> </w:t>
+      </w:r>
+      <w:r>
+        <w:t xml:space="preserve">Book will assist these election administrators in using to tool to</w:t>
+      </w:r>
+      <w:r>
+        <w:t xml:space="preserve"> </w:t>
+      </w:r>
+      <w:r>
+        <w:t xml:space="preserve">carry out the actions required for a RLA.</w:t>
       </w:r>
     </w:p>
     <w:p>
@@ -69,37 +63,31 @@
         <w:pStyle w:val="BodyText"/>
       </w:pPr>
       <w:r>
-        <w:t xml:space="preserve">The Risk-Limiting Audit (RLA) Tool, developed by Free &amp; Fair</w:t>
-      </w:r>
-      <w:r>
-        <w:t xml:space="preserve"> </w:t>
-      </w:r>
-      <w:r>
-        <w:t xml:space="preserve">for the Colorado Department of</w:t>
-      </w:r>
-      <w:r>
-        <w:t xml:space="preserve"> </w:t>
-      </w:r>
-      <w:r>
-        <w:t xml:space="preserve">State for use in elections from November 2017 forward, supports</w:t>
-      </w:r>
-      <w:r>
-        <w:t xml:space="preserve"> </w:t>
-      </w:r>
-      <w:r>
-        <w:t xml:space="preserve">running a</w:t>
-      </w:r>
-      <w:r>
-        <w:t xml:space="preserve"> </w:t>
-      </w:r>
-      <w:r>
-        <w:t xml:space="preserve">Risk-Limiting Audit as required by Colorado statute and</w:t>
-      </w:r>
-      <w:r>
-        <w:t xml:space="preserve"> </w:t>
-      </w:r>
-      <w:r>
-        <w:t xml:space="preserve">as described in the</w:t>
+        <w:t xml:space="preserve">The Risk-Limiting Audit (RLA) Tool, developed by Free &amp; Fair for the</w:t>
+      </w:r>
+      <w:r>
+        <w:t xml:space="preserve"> </w:t>
+      </w:r>
+      <w:r>
+        <w:t xml:space="preserve">Colorado Department of State for use in elections from November 2017</w:t>
+      </w:r>
+      <w:r>
+        <w:t xml:space="preserve"> </w:t>
+      </w:r>
+      <w:r>
+        <w:t xml:space="preserve">forward, supports running a Risk-Limiting Audit as required by</w:t>
+      </w:r>
+      <w:r>
+        <w:t xml:space="preserve"> </w:t>
+      </w:r>
+      <w:r>
+        <w:t xml:space="preserve">Colorado statute and as described in</w:t>
+      </w:r>
+      <w:r>
+        <w:t xml:space="preserve"> </w:t>
+      </w:r>
+      <w:r>
+        <w:t xml:space="preserve">the</w:t>
       </w:r>
       <w:r>
         <w:t xml:space="preserve"> </w:t>
@@ -122,19 +110,13 @@
         <w:t xml:space="preserve"> </w:t>
       </w:r>
       <w:r>
-        <w:t xml:space="preserve">elections. The RLA Tool supports a variety of</w:t>
-      </w:r>
-      <w:r>
-        <w:t xml:space="preserve"> </w:t>
-      </w:r>
-      <w:r>
-        <w:t xml:space="preserve">requirements of Rule 25.2.2 and Rule 25.2.3, as described</w:t>
-      </w:r>
-      <w:r>
-        <w:t xml:space="preserve"> </w:t>
-      </w:r>
-      <w:r>
-        <w:t xml:space="preserve">in detail below.</w:t>
+        <w:t xml:space="preserve">elections. The RLA Tool supports a variety of requirements of Rule</w:t>
+      </w:r>
+      <w:r>
+        <w:t xml:space="preserve"> </w:t>
+      </w:r>
+      <w:r>
+        <w:t xml:space="preserve">25.2.2 and Rule 25.2.3, as described in detail below.</w:t>
       </w:r>
     </w:p>
     <w:p>
@@ -142,73 +124,73 @@
         <w:pStyle w:val="BodyText"/>
       </w:pPr>
       <w:r>
-        <w:t xml:space="preserve">The RLA Tool enables the Secretary of State and each individual</w:t>
-      </w:r>
-      <w:r>
-        <w:t xml:space="preserve"> </w:t>
-      </w:r>
-      <w:r>
-        <w:t xml:space="preserve">County to carry out a Risk-Limiting Audit. Using the RLA Tool, Secretary of State</w:t>
-      </w:r>
-      <w:r>
-        <w:t xml:space="preserve"> </w:t>
-      </w:r>
-      <w:r>
-        <w:t xml:space="preserve">enter the risk limit, the publicly-generated random seed, and the contests that drive</w:t>
-      </w:r>
-      <w:r>
-        <w:t xml:space="preserve"> </w:t>
-      </w:r>
-      <w:r>
-        <w:t xml:space="preserve">the audit process. The Secretary of State can also identify, at any time,</w:t>
-      </w:r>
-      <w:r>
-        <w:t xml:space="preserve"> </w:t>
-      </w:r>
-      <w:r>
-        <w:t xml:space="preserve">contests that should go to a full hand count. Counties upload</w:t>
-      </w:r>
-      <w:r>
-        <w:t xml:space="preserve"> </w:t>
-      </w:r>
-      <w:r>
-        <w:t xml:space="preserve">verified ballot manifests and cast vote record (CVR) files. The</w:t>
-      </w:r>
-      <w:r>
-        <w:t xml:space="preserve"> </w:t>
-      </w:r>
-      <w:r>
-        <w:t xml:space="preserve">RLA Tool performs the necessary calculations to run the RLA, such as</w:t>
-      </w:r>
-      <w:r>
-        <w:t xml:space="preserve"> </w:t>
-      </w:r>
-      <w:r>
-        <w:t xml:space="preserve">choosing random samples of ballots for audit and determining</w:t>
-      </w:r>
-      <w:r>
-        <w:t xml:space="preserve"> </w:t>
-      </w:r>
-      <w:r>
-        <w:t xml:space="preserve">actual risk levels. County Audit Boards then</w:t>
-      </w:r>
-      <w:r>
-        <w:t xml:space="preserve"> </w:t>
-      </w:r>
-      <w:r>
-        <w:t xml:space="preserve">enter interpretations of ballots into the Tool. While audits are</w:t>
-      </w:r>
-      <w:r>
-        <w:t xml:space="preserve"> </w:t>
-      </w:r>
-      <w:r>
-        <w:t xml:space="preserve">ongoing, the Secretary of</w:t>
-      </w:r>
-      <w:r>
-        <w:t xml:space="preserve"> </w:t>
-      </w:r>
-      <w:r>
-        <w:t xml:space="preserve">State can monitor the progress of the individual Counties.</w:t>
+        <w:t xml:space="preserve">The RLA Tool enables the Secretary of State and each individual County</w:t>
+      </w:r>
+      <w:r>
+        <w:t xml:space="preserve"> </w:t>
+      </w:r>
+      <w:r>
+        <w:t xml:space="preserve">to carry out a Risk-Limiting Audit. Using the RLA Tool, Secretary of</w:t>
+      </w:r>
+      <w:r>
+        <w:t xml:space="preserve"> </w:t>
+      </w:r>
+      <w:r>
+        <w:t xml:space="preserve">State enter the risk limit, the publicly-generated random seed, and</w:t>
+      </w:r>
+      <w:r>
+        <w:t xml:space="preserve"> </w:t>
+      </w:r>
+      <w:r>
+        <w:t xml:space="preserve">the contests that drive the audit process. The Secretary of State can</w:t>
+      </w:r>
+      <w:r>
+        <w:t xml:space="preserve"> </w:t>
+      </w:r>
+      <w:r>
+        <w:t xml:space="preserve">also identify, at any time, contests that should go to a full hand</w:t>
+      </w:r>
+      <w:r>
+        <w:t xml:space="preserve"> </w:t>
+      </w:r>
+      <w:r>
+        <w:t xml:space="preserve">count. Counties upload verified ballot manifests and cast vote record</w:t>
+      </w:r>
+      <w:r>
+        <w:t xml:space="preserve"> </w:t>
+      </w:r>
+      <w:r>
+        <w:t xml:space="preserve">(CVR) files. The RLA Tool performs the necessary calculations to run</w:t>
+      </w:r>
+      <w:r>
+        <w:t xml:space="preserve"> </w:t>
+      </w:r>
+      <w:r>
+        <w:t xml:space="preserve">the RLA, such as choosing random samples of ballots for audit and</w:t>
+      </w:r>
+      <w:r>
+        <w:t xml:space="preserve"> </w:t>
+      </w:r>
+      <w:r>
+        <w:t xml:space="preserve">determining actual risk levels. County Audit Boards then enter</w:t>
+      </w:r>
+      <w:r>
+        <w:t xml:space="preserve"> </w:t>
+      </w:r>
+      <w:r>
+        <w:t xml:space="preserve">interpretations of ballots into the Tool. While audits are ongoing,</w:t>
+      </w:r>
+      <w:r>
+        <w:t xml:space="preserve"> </w:t>
+      </w:r>
+      <w:r>
+        <w:t xml:space="preserve">the Secretary of State can monitor the progress of the individual</w:t>
+      </w:r>
+      <w:r>
+        <w:t xml:space="preserve"> </w:t>
+      </w:r>
+      <w:r>
+        <w:t xml:space="preserve">Counties.</w:t>
       </w:r>
     </w:p>
     <w:p>
@@ -216,13 +198,13 @@
         <w:pStyle w:val="BodyText"/>
       </w:pPr>
       <w:r>
-        <w:t xml:space="preserve">The RLA Tool also creates export files for use in the Audit</w:t>
-      </w:r>
-      <w:r>
-        <w:t xml:space="preserve"> </w:t>
-      </w:r>
-      <w:r>
-        <w:t xml:space="preserve">Center, a website required by Rule 25 to disseminate audit-related information</w:t>
+        <w:t xml:space="preserve">The RLA Tool also creates export files for use in the Audit Center, a</w:t>
+      </w:r>
+      <w:r>
+        <w:t xml:space="preserve"> </w:t>
+      </w:r>
+      <w:r>
+        <w:t xml:space="preserve">website required by Rule 25 to disseminate audit-related information</w:t>
       </w:r>
       <w:r>
         <w:t xml:space="preserve"> </w:t>
@@ -2088,7 +2070,7 @@
     </w:lvl>
   </w:abstractNum>
   <w:abstractNum w:abstractNumId="990">
-    <w:nsid w:val="6d103190"/>
+    <w:nsid w:val="35266f56"/>
     <w:multiLevelType w:val="multilevel"/>
     <w:lvl w:ilvl="0">
       <w:numFmt w:val="bullet"/>

</xml_diff>